<commit_message>
Spec ver. 1.3. Use case diagram updated.
</commit_message>
<xml_diff>
--- a/SRS.docx
+++ b/SRS.docx
@@ -296,7 +296,18 @@
           <w:lang w:val="ru-RU"/>
         </w:rPr>
         <w:tab/>
-        <w:t xml:space="preserve">                     Дата: 11/10/2015</w:t>
+        <w:t xml:space="preserve">                     Дата: 2</w:t>
+      </w:r>
+      <w:r>
+        <w:rPr>
+          <w:b/>
+          <w:bCs/>
+          <w:color w:val="242424"/>
+          <w:sz w:val="30"/>
+          <w:szCs w:val="28"/>
+          <w:lang w:val="ru-RU"/>
+        </w:rPr>
+        <w:t>1/10/2015</w:t>
       </w:r>
     </w:p>
     <w:p>
@@ -1663,67 +1674,53 @@
           <w:lang w:val="ru-RU"/>
         </w:rPr>
       </w:pPr>
+      <w:r>
+        <w:rPr>
+          <w:sz w:val="28"/>
+          <w:szCs w:val="28"/>
+          <w:lang w:val="ru-RU"/>
+        </w:rPr>
+        <w:tab/>
+        <w:t>3. Представление финансовых данных в графическом виде (графики, диаграммы)</w:t>
+      </w:r>
+    </w:p>
+    <w:p>
+      <w:pPr>
+        <w:ind w:firstLine="709"/>
+        <w:rPr>
+          <w:sz w:val="28"/>
+          <w:szCs w:val="28"/>
+          <w:lang w:val="ru-RU"/>
+        </w:rPr>
+      </w:pPr>
+      <w:r>
+        <w:rPr>
+          <w:sz w:val="28"/>
+          <w:szCs w:val="28"/>
+          <w:lang w:val="ru-RU"/>
+        </w:rPr>
+        <w:t xml:space="preserve">4. </w:t>
+      </w:r>
+      <w:r>
+        <w:rPr>
+          <w:sz w:val="28"/>
+          <w:szCs w:val="28"/>
+          <w:lang w:val="ru-RU"/>
+        </w:rPr>
+        <w:t>Валютный калькулятор (функция перевода сумм в другие валюты)</w:t>
+      </w:r>
+    </w:p>
+    <w:p>
+      <w:pPr>
+        <w:ind w:firstLine="709"/>
+        <w:rPr>
+          <w:sz w:val="28"/>
+          <w:szCs w:val="28"/>
+          <w:lang w:val="ru-RU"/>
+        </w:rPr>
+      </w:pPr>
       <w:bookmarkStart w:id="0" w:name="_GoBack"/>
-      <w:r>
-        <w:rPr>
-          <w:sz w:val="28"/>
-          <w:szCs w:val="28"/>
-          <w:lang w:val="ru-RU"/>
-        </w:rPr>
-        <w:tab/>
-        <w:t xml:space="preserve">3. Представление финансовых данных в графическом виде (графики, </w:t>
-      </w:r>
       <w:bookmarkEnd w:id="0"/>
-      <w:r>
-        <w:rPr>
-          <w:sz w:val="28"/>
-          <w:szCs w:val="28"/>
-          <w:lang w:val="ru-RU"/>
-        </w:rPr>
-        <w:t>диаграммы)</w:t>
-      </w:r>
-    </w:p>
-    <w:p>
-      <w:pPr>
-        <w:rPr>
-          <w:sz w:val="28"/>
-          <w:szCs w:val="28"/>
-          <w:lang w:val="ru-RU"/>
-        </w:rPr>
-      </w:pPr>
-      <w:r>
-        <w:rPr>
-          <w:sz w:val="28"/>
-          <w:szCs w:val="28"/>
-          <w:lang w:val="ru-RU"/>
-        </w:rPr>
-        <w:tab/>
-      </w:r>
-      <w:r>
-        <w:rPr>
-          <w:sz w:val="28"/>
-          <w:szCs w:val="28"/>
-          <w:lang w:val="ru-RU"/>
-        </w:rPr>
-        <w:t xml:space="preserve">4. </w:t>
-      </w:r>
-      <w:r>
-        <w:rPr>
-          <w:sz w:val="28"/>
-          <w:szCs w:val="28"/>
-          <w:lang w:val="ru-RU"/>
-        </w:rPr>
-        <w:t>Валютный калькулятор (функция перевода сумм в другие валюты)</w:t>
-      </w:r>
-    </w:p>
-    <w:p>
-      <w:pPr>
-        <w:rPr>
-          <w:sz w:val="28"/>
-          <w:szCs w:val="28"/>
-          <w:lang w:val="ru-RU"/>
-        </w:rPr>
-      </w:pPr>
       <w:r>
         <w:rPr>
           <w:sz w:val="28"/>
@@ -1750,18 +1747,26 @@
         </w:rPr>
         <w:lastRenderedPageBreak/>
         <w:drawing>
-          <wp:anchor distT="0" distB="0" distL="114300" distR="114300" simplePos="0" relativeHeight="251697152" behindDoc="0" locked="0" layoutInCell="1" allowOverlap="1" wp14:anchorId="3D7D6125" wp14:editId="0E049AB7">
+          <wp:anchor distT="0" distB="0" distL="114300" distR="114300" simplePos="0" relativeHeight="251667456" behindDoc="1" locked="0" layoutInCell="1" allowOverlap="1" wp14:anchorId="29064EE1" wp14:editId="720CE22E">
             <wp:simplePos x="0" y="0"/>
             <wp:positionH relativeFrom="column">
-              <wp:posOffset>158408</wp:posOffset>
+              <wp:posOffset>-241873</wp:posOffset>
             </wp:positionH>
             <wp:positionV relativeFrom="paragraph">
-              <wp:posOffset>-179851</wp:posOffset>
+              <wp:posOffset>450617</wp:posOffset>
             </wp:positionV>
-            <wp:extent cx="5477510" cy="4899660"/>
+            <wp:extent cx="6567170" cy="5243195"/>
             <wp:effectExtent l="0" t="0" r="0" b="0"/>
-            <wp:wrapTopAndBottom/>
-            <wp:docPr id="2" name="Picture 2"/>
+            <wp:wrapTight wrapText="bothSides">
+              <wp:wrapPolygon edited="0">
+                <wp:start x="0" y="0"/>
+                <wp:lineTo x="0" y="21503"/>
+                <wp:lineTo x="21554" y="21503"/>
+                <wp:lineTo x="21554" y="0"/>
+                <wp:lineTo x="0" y="0"/>
+              </wp:wrapPolygon>
+            </wp:wrapTight>
+            <wp:docPr id="3" name="Picture 3"/>
             <wp:cNvGraphicFramePr>
               <a:graphicFrameLocks xmlns:a="http://schemas.openxmlformats.org/drawingml/2006/main" noChangeAspect="1"/>
             </wp:cNvGraphicFramePr>
@@ -1769,7 +1774,7 @@
               <a:graphicData uri="http://schemas.openxmlformats.org/drawingml/2006/picture">
                 <pic:pic xmlns:pic="http://schemas.openxmlformats.org/drawingml/2006/picture">
                   <pic:nvPicPr>
-                    <pic:cNvPr id="2" name="Скриншот 2015-10-20 14.15.47.png"/>
+                    <pic:cNvPr id="3" name="Скриншот 2015-10-21 18.25.43.png"/>
                     <pic:cNvPicPr/>
                   </pic:nvPicPr>
                   <pic:blipFill>
@@ -1787,7 +1792,7 @@
                   <pic:spPr>
                     <a:xfrm>
                       <a:off x="0" y="0"/>
-                      <a:ext cx="5477510" cy="4899660"/>
+                      <a:ext cx="6567170" cy="5243195"/>
                     </a:xfrm>
                     <a:prstGeom prst="rect">
                       <a:avLst/>
@@ -1816,7 +1821,16 @@
     </w:p>
     <w:p>
       <w:pPr>
-        <w:ind w:left="1418" w:firstLine="709"/>
+        <w:rPr>
+          <w:sz w:val="28"/>
+          <w:szCs w:val="28"/>
+          <w:lang w:val="ru-RU"/>
+        </w:rPr>
+      </w:pPr>
+    </w:p>
+    <w:p>
+      <w:pPr>
+        <w:jc w:val="center"/>
         <w:rPr>
           <w:sz w:val="28"/>
           <w:szCs w:val="28"/>
@@ -2030,6 +2044,7 @@
           <w:szCs w:val="28"/>
           <w:lang w:val="ru-RU"/>
         </w:rPr>
+        <w:lastRenderedPageBreak/>
         <w:t>Полученный список сохраняется в памяти устройства пользователя</w:t>
       </w:r>
     </w:p>
@@ -2091,7 +2106,6 @@
           <w:szCs w:val="28"/>
           <w:lang w:val="ru-RU"/>
         </w:rPr>
-        <w:lastRenderedPageBreak/>
         <w:t>Альтернативный поток А1</w:t>
       </w:r>
     </w:p>

</xml_diff>

<commit_message>
spec ver. 1.3. Use case diagram final version.
</commit_message>
<xml_diff>
--- a/SRS.docx
+++ b/SRS.docx
@@ -1719,8 +1719,6 @@
           <w:lang w:val="ru-RU"/>
         </w:rPr>
       </w:pPr>
-      <w:bookmarkStart w:id="0" w:name="_GoBack"/>
-      <w:bookmarkEnd w:id="0"/>
       <w:r>
         <w:rPr>
           <w:sz w:val="28"/>
@@ -1747,26 +1745,10 @@
         </w:rPr>
         <w:lastRenderedPageBreak/>
         <w:drawing>
-          <wp:anchor distT="0" distB="0" distL="114300" distR="114300" simplePos="0" relativeHeight="251667456" behindDoc="1" locked="0" layoutInCell="1" allowOverlap="1" wp14:anchorId="29064EE1" wp14:editId="720CE22E">
-            <wp:simplePos x="0" y="0"/>
-            <wp:positionH relativeFrom="column">
-              <wp:posOffset>-241873</wp:posOffset>
-            </wp:positionH>
-            <wp:positionV relativeFrom="paragraph">
-              <wp:posOffset>450617</wp:posOffset>
-            </wp:positionV>
-            <wp:extent cx="6567170" cy="5243195"/>
+          <wp:inline distT="0" distB="0" distL="0" distR="0">
+            <wp:extent cx="5809524" cy="5647619"/>
             <wp:effectExtent l="0" t="0" r="0" b="0"/>
-            <wp:wrapTight wrapText="bothSides">
-              <wp:wrapPolygon edited="0">
-                <wp:start x="0" y="0"/>
-                <wp:lineTo x="0" y="21503"/>
-                <wp:lineTo x="21554" y="21503"/>
-                <wp:lineTo x="21554" y="0"/>
-                <wp:lineTo x="0" y="0"/>
-              </wp:wrapPolygon>
-            </wp:wrapTight>
-            <wp:docPr id="3" name="Picture 3"/>
+            <wp:docPr id="4" name="Picture 4"/>
             <wp:cNvGraphicFramePr>
               <a:graphicFrameLocks xmlns:a="http://schemas.openxmlformats.org/drawingml/2006/main" noChangeAspect="1"/>
             </wp:cNvGraphicFramePr>
@@ -1774,7 +1756,7 @@
               <a:graphicData uri="http://schemas.openxmlformats.org/drawingml/2006/picture">
                 <pic:pic xmlns:pic="http://schemas.openxmlformats.org/drawingml/2006/picture">
                   <pic:nvPicPr>
-                    <pic:cNvPr id="3" name="Скриншот 2015-10-21 18.25.43.png"/>
+                    <pic:cNvPr id="4" name="Скриншот 2015-10-21 19.01.59.png"/>
                     <pic:cNvPicPr/>
                   </pic:nvPicPr>
                   <pic:blipFill>
@@ -1792,7 +1774,7 @@
                   <pic:spPr>
                     <a:xfrm>
                       <a:off x="0" y="0"/>
-                      <a:ext cx="6567170" cy="5243195"/>
+                      <a:ext cx="5809524" cy="5647619"/>
                     </a:xfrm>
                     <a:prstGeom prst="rect">
                       <a:avLst/>
@@ -1801,13 +1783,7 @@
                 </pic:pic>
               </a:graphicData>
             </a:graphic>
-            <wp14:sizeRelH relativeFrom="margin">
-              <wp14:pctWidth>0</wp14:pctWidth>
-            </wp14:sizeRelH>
-            <wp14:sizeRelV relativeFrom="margin">
-              <wp14:pctHeight>0</wp14:pctHeight>
-            </wp14:sizeRelV>
-          </wp:anchor>
+          </wp:inline>
         </w:drawing>
       </w:r>
       <w:r>
@@ -1818,6 +1794,8 @@
         </w:rPr>
         <w:tab/>
       </w:r>
+      <w:bookmarkStart w:id="0" w:name="_GoBack"/>
+      <w:bookmarkEnd w:id="0"/>
     </w:p>
     <w:p>
       <w:pPr>
@@ -2022,7 +2000,16 @@
           <w:szCs w:val="28"/>
           <w:lang w:val="ru-RU"/>
         </w:rPr>
-        <w:t>, полученные с помощью веб-интерфейса и сохраненные настройки пользователя, чтобы составить список курсов валют для конкретного пользователя.</w:t>
+        <w:t xml:space="preserve">, полученные с помощью веб-интерфейса и сохраненные настройки пользователя, чтобы составить </w:t>
+      </w:r>
+      <w:r>
+        <w:rPr>
+          <w:sz w:val="28"/>
+          <w:szCs w:val="28"/>
+          <w:lang w:val="ru-RU"/>
+        </w:rPr>
+        <w:lastRenderedPageBreak/>
+        <w:t>список курсов валют для конкретного пользователя.</w:t>
       </w:r>
     </w:p>
     <w:p>
@@ -2044,7 +2031,6 @@
           <w:szCs w:val="28"/>
           <w:lang w:val="ru-RU"/>
         </w:rPr>
-        <w:lastRenderedPageBreak/>
         <w:t>Полученный список сохраняется в памяти устройства пользователя</w:t>
       </w:r>
     </w:p>

</xml_diff>